<commit_message>
update labels in template
Change-Id: I0e9d297f675ed57752753882440070356199a96f
Reviewed-on: http://gerrit.tine20.com/customers/7817
Tested-by: Jenkins CI (http://ci.tine20.com/) <tine20-jenkins@metaways.de>
Reviewed-by: Michael Spahn <m.spahn@metaways.de>
Tested-by: Michael Spahn <m.spahn@metaways.de>
</commit_message>
<xml_diff>
--- a/tine20/Addressbook/Export/templates/addressbook_contact_export.docx
+++ b/tine20/Addressbook/Export/templates/addressbook_contact_export.docx
@@ -123,6 +123,599 @@
           <w:sz w:val="20"/>
           <w:szCs w:val="20"/>
           <w:lang w:val="en"/>
+        </w:rPr>
+      </w:pPr>
+    </w:p>
+    <w:tbl>
+      <w:tblPr>
+        <w:tblStyle w:val="TableGrid"/>
+        <w:tblW w:w="0" w:type="auto"/>
+        <w:tblBorders>
+          <w:top w:val="none" w:sz="0" w:space="0" w:color="auto"/>
+          <w:left w:val="none" w:sz="0" w:space="0" w:color="auto"/>
+          <w:bottom w:val="none" w:sz="0" w:space="0" w:color="auto"/>
+          <w:right w:val="none" w:sz="0" w:space="0" w:color="auto"/>
+          <w:insideH w:val="none" w:sz="0" w:space="0" w:color="auto"/>
+          <w:insideV w:val="none" w:sz="0" w:space="0" w:color="auto"/>
+        </w:tblBorders>
+        <w:tblLook w:val="06A0" w:firstRow="1" w:lastRow="0" w:firstColumn="1" w:lastColumn="0" w:noHBand="1" w:noVBand="1"/>
+      </w:tblPr>
+      <w:tblGrid>
+        <w:gridCol w:w="3918"/>
+        <w:gridCol w:w="5154"/>
+      </w:tblGrid>
+      <w:tr>
+        <w:trPr>
+          <w:trHeight w:val="246"/>
+        </w:trPr>
+        <w:tc>
+          <w:tcPr>
+            <w:tcW w:w="2874" w:type="dxa"/>
+          </w:tcPr>
+          <w:p>
+            <w:pPr>
+              <w:rPr>
+                <w:b/>
+                <w:sz w:val="20"/>
+                <w:szCs w:val="20"/>
+              </w:rPr>
+            </w:pPr>
+            <w:r>
+              <w:rPr>
+                <w:b/>
+                <w:sz w:val="20"/>
+                <w:szCs w:val="20"/>
+              </w:rPr>
+              <w:t>${twig:</w:t>
+            </w:r>
+            <w:r>
+              <w:rPr>
+                <w:b/>
+                <w:sz w:val="20"/>
+                <w:szCs w:val="20"/>
+              </w:rPr>
+              <w:t>translate(</w:t>
+            </w:r>
+            <w:r>
+              <w:rPr>
+                <w:b/>
+                <w:sz w:val="20"/>
+                <w:szCs w:val="20"/>
+                <w:lang w:val="en-GB"/>
+              </w:rPr>
+              <w:t>'</w:t>
+            </w:r>
+            <w:r>
+              <w:rPr>
+                <w:b/>
+                <w:sz w:val="20"/>
+                <w:szCs w:val="20"/>
+                <w:lang w:val="en-GB"/>
+              </w:rPr>
+              <w:t>Organisation/Company</w:t>
+            </w:r>
+            <w:bookmarkStart w:id="0" w:name="_GoBack"/>
+            <w:bookmarkEnd w:id="0"/>
+            <w:r>
+              <w:rPr>
+                <w:b/>
+                <w:sz w:val="20"/>
+                <w:szCs w:val="20"/>
+                <w:lang w:val="en-GB"/>
+              </w:rPr>
+              <w:t>'</w:t>
+            </w:r>
+            <w:r>
+              <w:rPr>
+                <w:b/>
+                <w:sz w:val="20"/>
+                <w:szCs w:val="20"/>
+              </w:rPr>
+              <w:t>)}</w:t>
+            </w:r>
+          </w:p>
+        </w:tc>
+        <w:tc>
+          <w:tcPr>
+            <w:tcW w:w="6198" w:type="dxa"/>
+          </w:tcPr>
+          <w:p>
+            <w:pPr>
+              <w:suppressAutoHyphens w:val="0"/>
+              <w:rPr>
+                <w:sz w:val="20"/>
+                <w:szCs w:val="20"/>
+                <w:lang w:val="en"/>
+              </w:rPr>
+            </w:pPr>
+            <w:r>
+              <w:rPr>
+                <w:sz w:val="20"/>
+                <w:szCs w:val="20"/>
+                <w:lang w:val="en"/>
+              </w:rPr>
+              <w:t>${twig:record.</w:t>
+            </w:r>
+            <w:r>
+              <w:rPr>
+                <w:sz w:val="20"/>
+                <w:szCs w:val="20"/>
+                <w:lang w:val="en"/>
+              </w:rPr>
+              <w:t>org_name}</w:t>
+            </w:r>
+          </w:p>
+        </w:tc>
+      </w:tr>
+      <w:tr>
+        <w:trPr>
+          <w:trHeight w:val="246"/>
+        </w:trPr>
+        <w:tc>
+          <w:tcPr>
+            <w:tcW w:w="2874" w:type="dxa"/>
+          </w:tcPr>
+          <w:p>
+            <w:pPr>
+              <w:rPr>
+                <w:sz w:val="20"/>
+                <w:szCs w:val="20"/>
+              </w:rPr>
+            </w:pPr>
+            <w:r>
+              <w:rPr>
+                <w:b/>
+                <w:sz w:val="20"/>
+                <w:szCs w:val="20"/>
+              </w:rPr>
+              <w:t>${twig:</w:t>
+            </w:r>
+            <w:r>
+              <w:rPr>
+                <w:b/>
+                <w:sz w:val="20"/>
+                <w:szCs w:val="20"/>
+              </w:rPr>
+              <w:t>translate(</w:t>
+            </w:r>
+            <w:r>
+              <w:rPr>
+                <w:b/>
+                <w:sz w:val="20"/>
+                <w:szCs w:val="20"/>
+                <w:lang w:val="en-GB"/>
+              </w:rPr>
+              <w:t>'</w:t>
+            </w:r>
+            <w:r>
+              <w:rPr>
+                <w:b/>
+                <w:sz w:val="20"/>
+                <w:szCs w:val="20"/>
+                <w:lang w:val="en-GB"/>
+              </w:rPr>
+              <w:t>Location/Facility</w:t>
+            </w:r>
+            <w:r>
+              <w:rPr>
+                <w:b/>
+                <w:sz w:val="20"/>
+                <w:szCs w:val="20"/>
+                <w:lang w:val="en-GB"/>
+              </w:rPr>
+              <w:t>'</w:t>
+            </w:r>
+            <w:r>
+              <w:rPr>
+                <w:b/>
+                <w:sz w:val="20"/>
+                <w:szCs w:val="20"/>
+              </w:rPr>
+              <w:t>)}</w:t>
+            </w:r>
+          </w:p>
+        </w:tc>
+        <w:tc>
+          <w:tcPr>
+            <w:tcW w:w="6198" w:type="dxa"/>
+          </w:tcPr>
+          <w:p>
+            <w:pPr>
+              <w:suppressAutoHyphens w:val="0"/>
+              <w:rPr>
+                <w:lang w:val="en"/>
+              </w:rPr>
+            </w:pPr>
+            <w:r>
+              <w:rPr>
+                <w:sz w:val="20"/>
+                <w:szCs w:val="20"/>
+                <w:lang w:val="en"/>
+              </w:rPr>
+              <w:t>${twig:record.</w:t>
+            </w:r>
+            <w:r>
+              <w:rPr>
+                <w:sz w:val="20"/>
+                <w:szCs w:val="20"/>
+                <w:lang w:val="en"/>
+              </w:rPr>
+              <w:t>org_unit}</w:t>
+            </w:r>
+          </w:p>
+        </w:tc>
+      </w:tr>
+      <w:tr>
+        <w:tc>
+          <w:tcPr>
+            <w:tcW w:w="2874" w:type="dxa"/>
+          </w:tcPr>
+          <w:p>
+            <w:pPr>
+              <w:rPr>
+                <w:sz w:val="20"/>
+                <w:szCs w:val="20"/>
+              </w:rPr>
+            </w:pPr>
+            <w:r>
+              <w:rPr>
+                <w:b/>
+                <w:sz w:val="20"/>
+                <w:szCs w:val="20"/>
+              </w:rPr>
+              <w:t>${twig:</w:t>
+            </w:r>
+            <w:r>
+              <w:rPr>
+                <w:b/>
+                <w:sz w:val="20"/>
+                <w:szCs w:val="20"/>
+              </w:rPr>
+              <w:t>translate(</w:t>
+            </w:r>
+            <w:r>
+              <w:rPr>
+                <w:b/>
+                <w:sz w:val="20"/>
+                <w:szCs w:val="20"/>
+                <w:lang w:val="en-GB"/>
+              </w:rPr>
+              <w:t>'</w:t>
+            </w:r>
+            <w:r>
+              <w:rPr>
+                <w:b/>
+                <w:sz w:val="20"/>
+                <w:szCs w:val="20"/>
+                <w:lang w:val="en-GB"/>
+              </w:rPr>
+              <w:t>Industry</w:t>
+            </w:r>
+            <w:r>
+              <w:rPr>
+                <w:b/>
+                <w:sz w:val="20"/>
+                <w:szCs w:val="20"/>
+                <w:lang w:val="en-GB"/>
+              </w:rPr>
+              <w:t>'</w:t>
+            </w:r>
+            <w:r>
+              <w:rPr>
+                <w:b/>
+                <w:sz w:val="20"/>
+                <w:szCs w:val="20"/>
+              </w:rPr>
+              <w:t>)}</w:t>
+            </w:r>
+          </w:p>
+        </w:tc>
+        <w:tc>
+          <w:tcPr>
+            <w:tcW w:w="6198" w:type="dxa"/>
+          </w:tcPr>
+          <w:p>
+            <w:pPr>
+              <w:rPr>
+                <w:sz w:val="20"/>
+                <w:szCs w:val="20"/>
+              </w:rPr>
+            </w:pPr>
+            <w:r>
+              <w:rPr>
+                <w:sz w:val="20"/>
+                <w:szCs w:val="20"/>
+              </w:rPr>
+              <w:t>${twig:record.</w:t>
+            </w:r>
+            <w:r>
+              <w:rPr>
+                <w:sz w:val="20"/>
+                <w:szCs w:val="20"/>
+              </w:rPr>
+              <w:t>industry</w:t>
+            </w:r>
+            <w:r>
+              <w:rPr>
+                <w:sz w:val="20"/>
+                <w:szCs w:val="20"/>
+              </w:rPr>
+              <w:t>}</w:t>
+            </w:r>
+          </w:p>
+        </w:tc>
+      </w:tr>
+      <w:tr>
+        <w:tc>
+          <w:tcPr>
+            <w:tcW w:w="2874" w:type="dxa"/>
+          </w:tcPr>
+          <w:p>
+            <w:pPr>
+              <w:rPr>
+                <w:sz w:val="20"/>
+                <w:szCs w:val="20"/>
+              </w:rPr>
+            </w:pPr>
+            <w:r>
+              <w:rPr>
+                <w:b/>
+                <w:sz w:val="20"/>
+                <w:szCs w:val="20"/>
+              </w:rPr>
+              <w:t>${twig:</w:t>
+            </w:r>
+            <w:r>
+              <w:rPr>
+                <w:b/>
+                <w:sz w:val="20"/>
+                <w:szCs w:val="20"/>
+              </w:rPr>
+              <w:t>translate(</w:t>
+            </w:r>
+            <w:r>
+              <w:rPr>
+                <w:b/>
+                <w:sz w:val="20"/>
+                <w:szCs w:val="20"/>
+                <w:lang w:val="en-GB"/>
+              </w:rPr>
+              <w:t>'</w:t>
+            </w:r>
+            <w:r>
+              <w:rPr>
+                <w:b/>
+                <w:sz w:val="20"/>
+                <w:szCs w:val="20"/>
+                <w:lang w:val="en-GB"/>
+              </w:rPr>
+              <w:t>Job Title</w:t>
+            </w:r>
+            <w:r>
+              <w:rPr>
+                <w:b/>
+                <w:sz w:val="20"/>
+                <w:szCs w:val="20"/>
+                <w:lang w:val="en-GB"/>
+              </w:rPr>
+              <w:t>'</w:t>
+            </w:r>
+            <w:r>
+              <w:rPr>
+                <w:b/>
+                <w:sz w:val="20"/>
+                <w:szCs w:val="20"/>
+              </w:rPr>
+              <w:t>)}</w:t>
+            </w:r>
+          </w:p>
+        </w:tc>
+        <w:tc>
+          <w:tcPr>
+            <w:tcW w:w="6198" w:type="dxa"/>
+          </w:tcPr>
+          <w:p>
+            <w:pPr>
+              <w:rPr>
+                <w:sz w:val="20"/>
+                <w:szCs w:val="20"/>
+              </w:rPr>
+            </w:pPr>
+            <w:r>
+              <w:rPr>
+                <w:sz w:val="20"/>
+                <w:szCs w:val="20"/>
+              </w:rPr>
+              <w:t>${twig:record.</w:t>
+            </w:r>
+            <w:r>
+              <w:rPr>
+                <w:sz w:val="20"/>
+                <w:szCs w:val="20"/>
+              </w:rPr>
+              <w:t>title</w:t>
+            </w:r>
+            <w:r>
+              <w:rPr>
+                <w:sz w:val="20"/>
+                <w:szCs w:val="20"/>
+              </w:rPr>
+              <w:t>}</w:t>
+            </w:r>
+          </w:p>
+        </w:tc>
+      </w:tr>
+      <w:tr>
+        <w:tc>
+          <w:tcPr>
+            <w:tcW w:w="2874" w:type="dxa"/>
+          </w:tcPr>
+          <w:p>
+            <w:pPr>
+              <w:rPr>
+                <w:b/>
+                <w:sz w:val="20"/>
+                <w:szCs w:val="20"/>
+              </w:rPr>
+            </w:pPr>
+            <w:r>
+              <w:rPr>
+                <w:b/>
+                <w:sz w:val="20"/>
+                <w:szCs w:val="20"/>
+              </w:rPr>
+              <w:t>${twig:</w:t>
+            </w:r>
+            <w:r>
+              <w:rPr>
+                <w:b/>
+                <w:sz w:val="20"/>
+                <w:szCs w:val="20"/>
+              </w:rPr>
+              <w:t>translate(</w:t>
+            </w:r>
+            <w:r>
+              <w:rPr>
+                <w:b/>
+                <w:sz w:val="20"/>
+                <w:szCs w:val="20"/>
+                <w:lang w:val="en-GB"/>
+              </w:rPr>
+              <w:t>'</w:t>
+            </w:r>
+            <w:r>
+              <w:rPr>
+                <w:b/>
+                <w:sz w:val="20"/>
+                <w:szCs w:val="20"/>
+                <w:lang w:val="en-GB"/>
+              </w:rPr>
+              <w:t>Birthday</w:t>
+            </w:r>
+            <w:r>
+              <w:rPr>
+                <w:b/>
+                <w:sz w:val="20"/>
+                <w:szCs w:val="20"/>
+                <w:lang w:val="en-GB"/>
+              </w:rPr>
+              <w:t>'</w:t>
+            </w:r>
+            <w:r>
+              <w:rPr>
+                <w:b/>
+                <w:sz w:val="20"/>
+                <w:szCs w:val="20"/>
+              </w:rPr>
+              <w:t>)}</w:t>
+            </w:r>
+          </w:p>
+        </w:tc>
+        <w:tc>
+          <w:tcPr>
+            <w:tcW w:w="6198" w:type="dxa"/>
+          </w:tcPr>
+          <w:p>
+            <w:pPr>
+              <w:rPr>
+                <w:sz w:val="20"/>
+                <w:szCs w:val="20"/>
+              </w:rPr>
+            </w:pPr>
+            <w:r>
+              <w:rPr>
+                <w:sz w:val="20"/>
+                <w:szCs w:val="20"/>
+              </w:rPr>
+              <w:t>${twig:record.</w:t>
+            </w:r>
+            <w:r>
+              <w:rPr>
+                <w:sz w:val="20"/>
+                <w:szCs w:val="20"/>
+              </w:rPr>
+              <w:t>bday</w:t>
+            </w:r>
+            <w:r>
+              <w:rPr>
+                <w:sz w:val="20"/>
+                <w:szCs w:val="20"/>
+              </w:rPr>
+              <w:t>}</w:t>
+            </w:r>
+          </w:p>
+        </w:tc>
+      </w:tr>
+    </w:tbl>
+    <w:p>
+      <w:pPr>
+        <w:rPr>
+          <w:sz w:val="20"/>
+          <w:szCs w:val="20"/>
+          <w:lang w:val="en"/>
+        </w:rPr>
+      </w:pPr>
+    </w:p>
+    <w:p>
+      <w:pPr>
+        <w:rPr>
+          <w:b/>
+        </w:rPr>
+      </w:pPr>
+      <w:r>
+        <w:rPr>
+          <w:b/>
+        </w:rPr>
+        <w:t>${twig:translate(</w:t>
+      </w:r>
+      <w:r>
+        <w:rPr>
+          <w:b/>
+          <w:lang w:val="en-GB"/>
+        </w:rPr>
+        <w:t>'</w:t>
+      </w:r>
+      <w:r>
+        <w:rPr>
+          <w:b/>
+          <w:lang w:val="en-GB"/>
+        </w:rPr>
+        <w:t>Contact</w:t>
+      </w:r>
+      <w:r>
+        <w:rPr>
+          <w:b/>
+          <w:lang w:val="en-GB"/>
+        </w:rPr>
+        <w:t xml:space="preserve"> </w:t>
+      </w:r>
+      <w:r>
+        <w:rPr>
+          <w:b/>
+          <w:lang w:val="en-GB"/>
+        </w:rPr>
+        <w:t>Information</w:t>
+      </w:r>
+      <w:r>
+        <w:rPr>
+          <w:b/>
+          <w:lang w:val="en-GB"/>
+        </w:rPr>
+        <w:t>'</w:t>
+      </w:r>
+      <w:r>
+        <w:rPr>
+          <w:b/>
+        </w:rPr>
+        <w:t>)}</w:t>
+      </w:r>
+    </w:p>
+    <w:p>
+      <w:pPr>
+        <w:rPr>
+          <w:b/>
+          <w:sz w:val="20"/>
+          <w:szCs w:val="20"/>
         </w:rPr>
       </w:pPr>
     </w:p>
@@ -192,597 +785,6 @@
                 <w:szCs w:val="20"/>
                 <w:lang w:val="en-GB"/>
               </w:rPr>
-              <w:t>Company</w:t>
-            </w:r>
-            <w:r>
-              <w:rPr>
-                <w:b/>
-                <w:sz w:val="20"/>
-                <w:szCs w:val="20"/>
-                <w:lang w:val="en-GB"/>
-              </w:rPr>
-              <w:t>'</w:t>
-            </w:r>
-            <w:r>
-              <w:rPr>
-                <w:b/>
-                <w:sz w:val="20"/>
-                <w:szCs w:val="20"/>
-              </w:rPr>
-              <w:t>)}</w:t>
-            </w:r>
-          </w:p>
-        </w:tc>
-        <w:tc>
-          <w:tcPr>
-            <w:tcW w:w="6198" w:type="dxa"/>
-          </w:tcPr>
-          <w:p>
-            <w:pPr>
-              <w:suppressAutoHyphens w:val="0"/>
-              <w:rPr>
-                <w:sz w:val="20"/>
-                <w:szCs w:val="20"/>
-                <w:lang w:val="en"/>
-              </w:rPr>
-            </w:pPr>
-            <w:r>
-              <w:rPr>
-                <w:sz w:val="20"/>
-                <w:szCs w:val="20"/>
-                <w:lang w:val="en"/>
-              </w:rPr>
-              <w:t>${twig:record.</w:t>
-            </w:r>
-            <w:r>
-              <w:rPr>
-                <w:sz w:val="20"/>
-                <w:szCs w:val="20"/>
-                <w:lang w:val="en"/>
-              </w:rPr>
-              <w:t>org_name}</w:t>
-            </w:r>
-          </w:p>
-        </w:tc>
-      </w:tr>
-      <w:tr>
-        <w:trPr>
-          <w:trHeight w:val="246"/>
-        </w:trPr>
-        <w:tc>
-          <w:tcPr>
-            <w:tcW w:w="2874" w:type="dxa"/>
-          </w:tcPr>
-          <w:p>
-            <w:pPr>
-              <w:rPr>
-                <w:sz w:val="20"/>
-                <w:szCs w:val="20"/>
-              </w:rPr>
-            </w:pPr>
-            <w:r>
-              <w:rPr>
-                <w:b/>
-                <w:sz w:val="20"/>
-                <w:szCs w:val="20"/>
-              </w:rPr>
-              <w:t>${twig:</w:t>
-            </w:r>
-            <w:r>
-              <w:rPr>
-                <w:b/>
-                <w:sz w:val="20"/>
-                <w:szCs w:val="20"/>
-              </w:rPr>
-              <w:t>translate(</w:t>
-            </w:r>
-            <w:r>
-              <w:rPr>
-                <w:b/>
-                <w:sz w:val="20"/>
-                <w:szCs w:val="20"/>
-                <w:lang w:val="en-GB"/>
-              </w:rPr>
-              <w:t>'</w:t>
-            </w:r>
-            <w:r>
-              <w:rPr>
-                <w:b/>
-                <w:sz w:val="20"/>
-                <w:szCs w:val="20"/>
-                <w:lang w:val="en-GB"/>
-              </w:rPr>
-              <w:t>Unit</w:t>
-            </w:r>
-            <w:r>
-              <w:rPr>
-                <w:b/>
-                <w:sz w:val="20"/>
-                <w:szCs w:val="20"/>
-                <w:lang w:val="en-GB"/>
-              </w:rPr>
-              <w:t>'</w:t>
-            </w:r>
-            <w:r>
-              <w:rPr>
-                <w:b/>
-                <w:sz w:val="20"/>
-                <w:szCs w:val="20"/>
-              </w:rPr>
-              <w:t>)}</w:t>
-            </w:r>
-          </w:p>
-        </w:tc>
-        <w:tc>
-          <w:tcPr>
-            <w:tcW w:w="6198" w:type="dxa"/>
-          </w:tcPr>
-          <w:p>
-            <w:pPr>
-              <w:suppressAutoHyphens w:val="0"/>
-              <w:rPr>
-                <w:lang w:val="en"/>
-              </w:rPr>
-            </w:pPr>
-            <w:r>
-              <w:rPr>
-                <w:sz w:val="20"/>
-                <w:szCs w:val="20"/>
-                <w:lang w:val="en"/>
-              </w:rPr>
-              <w:t>${twig:record.</w:t>
-            </w:r>
-            <w:r>
-              <w:rPr>
-                <w:sz w:val="20"/>
-                <w:szCs w:val="20"/>
-                <w:lang w:val="en"/>
-              </w:rPr>
-              <w:t>org_unit}</w:t>
-            </w:r>
-          </w:p>
-        </w:tc>
-      </w:tr>
-      <w:tr>
-        <w:tc>
-          <w:tcPr>
-            <w:tcW w:w="2874" w:type="dxa"/>
-          </w:tcPr>
-          <w:p>
-            <w:pPr>
-              <w:rPr>
-                <w:sz w:val="20"/>
-                <w:szCs w:val="20"/>
-              </w:rPr>
-            </w:pPr>
-            <w:r>
-              <w:rPr>
-                <w:b/>
-                <w:sz w:val="20"/>
-                <w:szCs w:val="20"/>
-              </w:rPr>
-              <w:t>${twig:</w:t>
-            </w:r>
-            <w:r>
-              <w:rPr>
-                <w:b/>
-                <w:sz w:val="20"/>
-                <w:szCs w:val="20"/>
-              </w:rPr>
-              <w:t>translate(</w:t>
-            </w:r>
-            <w:r>
-              <w:rPr>
-                <w:b/>
-                <w:sz w:val="20"/>
-                <w:szCs w:val="20"/>
-                <w:lang w:val="en-GB"/>
-              </w:rPr>
-              <w:t>'</w:t>
-            </w:r>
-            <w:r>
-              <w:rPr>
-                <w:b/>
-                <w:sz w:val="20"/>
-                <w:szCs w:val="20"/>
-                <w:lang w:val="en-GB"/>
-              </w:rPr>
-              <w:t>Industry</w:t>
-            </w:r>
-            <w:r>
-              <w:rPr>
-                <w:b/>
-                <w:sz w:val="20"/>
-                <w:szCs w:val="20"/>
-                <w:lang w:val="en-GB"/>
-              </w:rPr>
-              <w:t>'</w:t>
-            </w:r>
-            <w:r>
-              <w:rPr>
-                <w:b/>
-                <w:sz w:val="20"/>
-                <w:szCs w:val="20"/>
-              </w:rPr>
-              <w:t>)}</w:t>
-            </w:r>
-          </w:p>
-        </w:tc>
-        <w:tc>
-          <w:tcPr>
-            <w:tcW w:w="6198" w:type="dxa"/>
-          </w:tcPr>
-          <w:p>
-            <w:pPr>
-              <w:rPr>
-                <w:sz w:val="20"/>
-                <w:szCs w:val="20"/>
-              </w:rPr>
-            </w:pPr>
-            <w:r>
-              <w:rPr>
-                <w:sz w:val="20"/>
-                <w:szCs w:val="20"/>
-              </w:rPr>
-              <w:t>${twig:record.</w:t>
-            </w:r>
-            <w:r>
-              <w:rPr>
-                <w:sz w:val="20"/>
-                <w:szCs w:val="20"/>
-              </w:rPr>
-              <w:t>industry</w:t>
-            </w:r>
-            <w:r>
-              <w:rPr>
-                <w:sz w:val="20"/>
-                <w:szCs w:val="20"/>
-              </w:rPr>
-              <w:t>}</w:t>
-            </w:r>
-          </w:p>
-        </w:tc>
-      </w:tr>
-      <w:tr>
-        <w:tc>
-          <w:tcPr>
-            <w:tcW w:w="2874" w:type="dxa"/>
-          </w:tcPr>
-          <w:p>
-            <w:pPr>
-              <w:rPr>
-                <w:sz w:val="20"/>
-                <w:szCs w:val="20"/>
-              </w:rPr>
-            </w:pPr>
-            <w:r>
-              <w:rPr>
-                <w:b/>
-                <w:sz w:val="20"/>
-                <w:szCs w:val="20"/>
-              </w:rPr>
-              <w:t>${twig:</w:t>
-            </w:r>
-            <w:r>
-              <w:rPr>
-                <w:b/>
-                <w:sz w:val="20"/>
-                <w:szCs w:val="20"/>
-              </w:rPr>
-              <w:t>translate(</w:t>
-            </w:r>
-            <w:r>
-              <w:rPr>
-                <w:b/>
-                <w:sz w:val="20"/>
-                <w:szCs w:val="20"/>
-                <w:lang w:val="en-GB"/>
-              </w:rPr>
-              <w:t>'</w:t>
-            </w:r>
-            <w:r>
-              <w:rPr>
-                <w:b/>
-                <w:sz w:val="20"/>
-                <w:szCs w:val="20"/>
-                <w:lang w:val="en-GB"/>
-              </w:rPr>
-              <w:t>Job Title</w:t>
-            </w:r>
-            <w:r>
-              <w:rPr>
-                <w:b/>
-                <w:sz w:val="20"/>
-                <w:szCs w:val="20"/>
-                <w:lang w:val="en-GB"/>
-              </w:rPr>
-              <w:t>'</w:t>
-            </w:r>
-            <w:r>
-              <w:rPr>
-                <w:b/>
-                <w:sz w:val="20"/>
-                <w:szCs w:val="20"/>
-              </w:rPr>
-              <w:t>)}</w:t>
-            </w:r>
-          </w:p>
-        </w:tc>
-        <w:tc>
-          <w:tcPr>
-            <w:tcW w:w="6198" w:type="dxa"/>
-          </w:tcPr>
-          <w:p>
-            <w:pPr>
-              <w:rPr>
-                <w:sz w:val="20"/>
-                <w:szCs w:val="20"/>
-              </w:rPr>
-            </w:pPr>
-            <w:r>
-              <w:rPr>
-                <w:sz w:val="20"/>
-                <w:szCs w:val="20"/>
-              </w:rPr>
-              <w:t>${twig:record.</w:t>
-            </w:r>
-            <w:r>
-              <w:rPr>
-                <w:sz w:val="20"/>
-                <w:szCs w:val="20"/>
-              </w:rPr>
-              <w:t>title</w:t>
-            </w:r>
-            <w:r>
-              <w:rPr>
-                <w:sz w:val="20"/>
-                <w:szCs w:val="20"/>
-              </w:rPr>
-              <w:t>}</w:t>
-            </w:r>
-          </w:p>
-        </w:tc>
-      </w:tr>
-      <w:tr>
-        <w:tc>
-          <w:tcPr>
-            <w:tcW w:w="2874" w:type="dxa"/>
-          </w:tcPr>
-          <w:p>
-            <w:pPr>
-              <w:rPr>
-                <w:b/>
-                <w:sz w:val="20"/>
-                <w:szCs w:val="20"/>
-              </w:rPr>
-            </w:pPr>
-            <w:r>
-              <w:rPr>
-                <w:b/>
-                <w:sz w:val="20"/>
-                <w:szCs w:val="20"/>
-              </w:rPr>
-              <w:t>${twig:</w:t>
-            </w:r>
-            <w:r>
-              <w:rPr>
-                <w:b/>
-                <w:sz w:val="20"/>
-                <w:szCs w:val="20"/>
-              </w:rPr>
-              <w:t>translate(</w:t>
-            </w:r>
-            <w:r>
-              <w:rPr>
-                <w:b/>
-                <w:sz w:val="20"/>
-                <w:szCs w:val="20"/>
-                <w:lang w:val="en-GB"/>
-              </w:rPr>
-              <w:t>'</w:t>
-            </w:r>
-            <w:r>
-              <w:rPr>
-                <w:b/>
-                <w:sz w:val="20"/>
-                <w:szCs w:val="20"/>
-                <w:lang w:val="en-GB"/>
-              </w:rPr>
-              <w:t>Birthday</w:t>
-            </w:r>
-            <w:r>
-              <w:rPr>
-                <w:b/>
-                <w:sz w:val="20"/>
-                <w:szCs w:val="20"/>
-                <w:lang w:val="en-GB"/>
-              </w:rPr>
-              <w:t>'</w:t>
-            </w:r>
-            <w:r>
-              <w:rPr>
-                <w:b/>
-                <w:sz w:val="20"/>
-                <w:szCs w:val="20"/>
-              </w:rPr>
-              <w:t>)}</w:t>
-            </w:r>
-          </w:p>
-        </w:tc>
-        <w:tc>
-          <w:tcPr>
-            <w:tcW w:w="6198" w:type="dxa"/>
-          </w:tcPr>
-          <w:p>
-            <w:pPr>
-              <w:rPr>
-                <w:sz w:val="20"/>
-                <w:szCs w:val="20"/>
-              </w:rPr>
-            </w:pPr>
-            <w:r>
-              <w:rPr>
-                <w:sz w:val="20"/>
-                <w:szCs w:val="20"/>
-              </w:rPr>
-              <w:t>${twig:record.</w:t>
-            </w:r>
-            <w:r>
-              <w:rPr>
-                <w:sz w:val="20"/>
-                <w:szCs w:val="20"/>
-              </w:rPr>
-              <w:t>bday</w:t>
-            </w:r>
-            <w:r>
-              <w:rPr>
-                <w:sz w:val="20"/>
-                <w:szCs w:val="20"/>
-              </w:rPr>
-              <w:t>}</w:t>
-            </w:r>
-          </w:p>
-        </w:tc>
-      </w:tr>
-    </w:tbl>
-    <w:p>
-      <w:pPr>
-        <w:rPr>
-          <w:sz w:val="20"/>
-          <w:szCs w:val="20"/>
-          <w:lang w:val="en"/>
-        </w:rPr>
-      </w:pPr>
-    </w:p>
-    <w:p>
-      <w:pPr>
-        <w:rPr>
-          <w:b/>
-        </w:rPr>
-      </w:pPr>
-      <w:r>
-        <w:rPr>
-          <w:b/>
-        </w:rPr>
-        <w:t>${twig:translate(</w:t>
-      </w:r>
-      <w:r>
-        <w:rPr>
-          <w:b/>
-          <w:lang w:val="en-GB"/>
-        </w:rPr>
-        <w:t>'</w:t>
-      </w:r>
-      <w:r>
-        <w:rPr>
-          <w:b/>
-          <w:lang w:val="en-GB"/>
-        </w:rPr>
-        <w:t>Contact</w:t>
-      </w:r>
-      <w:r>
-        <w:rPr>
-          <w:b/>
-          <w:lang w:val="en-GB"/>
-        </w:rPr>
-        <w:t xml:space="preserve"> </w:t>
-      </w:r>
-      <w:r>
-        <w:rPr>
-          <w:b/>
-          <w:lang w:val="en-GB"/>
-        </w:rPr>
-        <w:t>Information</w:t>
-      </w:r>
-      <w:r>
-        <w:rPr>
-          <w:b/>
-          <w:lang w:val="en-GB"/>
-        </w:rPr>
-        <w:t>'</w:t>
-      </w:r>
-      <w:r>
-        <w:rPr>
-          <w:b/>
-        </w:rPr>
-        <w:t>)}</w:t>
-      </w:r>
-    </w:p>
-    <w:p>
-      <w:pPr>
-        <w:rPr>
-          <w:b/>
-          <w:sz w:val="20"/>
-          <w:szCs w:val="20"/>
-        </w:rPr>
-      </w:pPr>
-    </w:p>
-    <w:tbl>
-      <w:tblPr>
-        <w:tblStyle w:val="TableGrid"/>
-        <w:tblW w:w="0" w:type="auto"/>
-        <w:tblBorders>
-          <w:top w:val="none" w:sz="0" w:space="0" w:color="auto"/>
-          <w:left w:val="none" w:sz="0" w:space="0" w:color="auto"/>
-          <w:bottom w:val="none" w:sz="0" w:space="0" w:color="auto"/>
-          <w:right w:val="none" w:sz="0" w:space="0" w:color="auto"/>
-          <w:insideH w:val="none" w:sz="0" w:space="0" w:color="auto"/>
-          <w:insideV w:val="none" w:sz="0" w:space="0" w:color="auto"/>
-        </w:tblBorders>
-        <w:tblLook w:val="06A0" w:firstRow="1" w:lastRow="0" w:firstColumn="1" w:lastColumn="0" w:noHBand="1" w:noVBand="1"/>
-      </w:tblPr>
-      <w:tblGrid>
-        <w:gridCol w:w="2874"/>
-        <w:gridCol w:w="6198"/>
-      </w:tblGrid>
-      <w:tr>
-        <w:trPr>
-          <w:trHeight w:val="246"/>
-        </w:trPr>
-        <w:tc>
-          <w:tcPr>
-            <w:tcW w:w="2874" w:type="dxa"/>
-          </w:tcPr>
-          <w:p>
-            <w:pPr>
-              <w:rPr>
-                <w:b/>
-                <w:sz w:val="20"/>
-                <w:szCs w:val="20"/>
-              </w:rPr>
-            </w:pPr>
-            <w:r>
-              <w:rPr>
-                <w:b/>
-                <w:sz w:val="20"/>
-                <w:szCs w:val="20"/>
-              </w:rPr>
-              <w:t>${twig:</w:t>
-            </w:r>
-            <w:r>
-              <w:rPr>
-                <w:b/>
-                <w:sz w:val="20"/>
-                <w:szCs w:val="20"/>
-              </w:rPr>
-              <w:t>translate(</w:t>
-            </w:r>
-            <w:r>
-              <w:rPr>
-                <w:b/>
-                <w:sz w:val="20"/>
-                <w:szCs w:val="20"/>
-                <w:lang w:val="en-GB"/>
-              </w:rPr>
-              <w:t>'</w:t>
-            </w:r>
-            <w:r>
-              <w:rPr>
-                <w:b/>
-                <w:sz w:val="20"/>
-                <w:szCs w:val="20"/>
-                <w:lang w:val="en-GB"/>
-              </w:rPr>
               <w:t>Phone</w:t>
             </w:r>
             <w:r>
@@ -2185,8 +2187,6 @@
           <w:lang w:val="en"/>
         </w:rPr>
       </w:pPr>
-      <w:bookmarkStart w:id="0" w:name="_GoBack"/>
-      <w:bookmarkEnd w:id="0"/>
     </w:p>
     <w:p>
       <w:pPr>

</xml_diff>

<commit_message>
fix salutation in detail export
Change-Id: I4e56573c1293705790a065441f053f8550c3edb6
Reviewed-on: http://gerrit.tine20.com/customers/7921
Tested-by: Jenkins CI (http://ci.tine20.com/) <tine20-jenkins@metaways.de>
Reviewed-by: Michael Spahn <m.spahn@metaways.de>
Tested-by: Michael Spahn <m.spahn@metaways.de>
</commit_message>
<xml_diff>
--- a/tine20/Addressbook/Export/templates/addressbook_contact_export.docx
+++ b/tine20/Addressbook/Export/templates/addressbook_contact_export.docx
@@ -100,7 +100,51 @@
           <w:b/>
           <w:lang w:val="en"/>
         </w:rPr>
-        <w:t>${twig:record.salutation} ${twig:record.</w:t>
+        <w:t>${twig:keyField(</w:t>
+      </w:r>
+      <w:r>
+        <w:rPr>
+          <w:b/>
+          <w:lang w:val="en"/>
+        </w:rPr>
+        <w:t>'Addressbook</w:t>
+      </w:r>
+      <w:r>
+        <w:rPr>
+          <w:b/>
+          <w:lang w:val="en"/>
+        </w:rPr>
+        <w:t>'</w:t>
+      </w:r>
+      <w:r>
+        <w:rPr>
+          <w:b/>
+          <w:lang w:val="en"/>
+        </w:rPr>
+        <w:t>, 'contactSalutation', record.salutation</w:t>
+      </w:r>
+      <w:r>
+        <w:rPr>
+          <w:b/>
+          <w:lang w:val="en"/>
+        </w:rPr>
+        <w:t>)}</w:t>
+      </w:r>
+      <w:r>
+        <w:rPr>
+          <w:b/>
+          <w:lang w:val="en"/>
+        </w:rPr>
+        <w:t xml:space="preserve"> </w:t>
+      </w:r>
+      <w:bookmarkStart w:id="0" w:name="_GoBack"/>
+      <w:bookmarkEnd w:id="0"/>
+      <w:r>
+        <w:rPr>
+          <w:b/>
+          <w:lang w:val="en"/>
+        </w:rPr>
+        <w:t>${twig:record.</w:t>
       </w:r>
       <w:r>
         <w:rPr>
@@ -194,8 +238,6 @@
               </w:rPr>
               <w:t>Organisation/Company</w:t>
             </w:r>
-            <w:bookmarkStart w:id="0" w:name="_GoBack"/>
-            <w:bookmarkEnd w:id="0"/>
             <w:r>
               <w:rPr>
                 <w:b/>

</xml_diff>